<commit_message>
my version of the conclusion
</commit_message>
<xml_diff>
--- a/Output/Analysis_Results_Conclusion.docx
+++ b/Output/Analysis_Results_Conclusion.docx
@@ -1,6 +1,6 @@
 
 <file path=word/document.xml><?xml version="1.0" encoding="utf-8"?>
-<w:document xmlns:wpc="http://schemas.microsoft.com/office/word/2010/wordprocessingCanvas" xmlns:cx="http://schemas.microsoft.com/office/drawing/2014/chartex" xmlns:cx1="http://schemas.microsoft.com/office/drawing/2015/9/8/chartex" xmlns:cx2="http://schemas.microsoft.com/office/drawing/2015/10/21/chartex" xmlns:cx3="http://schemas.microsoft.com/office/drawing/2016/5/9/chartex" xmlns:cx4="http://schemas.microsoft.com/office/drawing/2016/5/10/chartex" xmlns:cx5="http://schemas.microsoft.com/office/drawing/2016/5/11/chartex" xmlns:cx6="http://schemas.microsoft.com/office/drawing/2016/5/12/chartex" xmlns:cx7="http://schemas.microsoft.com/office/drawing/2016/5/13/chartex" xmlns:cx8="http://schemas.microsoft.com/office/drawing/2016/5/14/chartex" xmlns:mc="http://schemas.openxmlformats.org/markup-compatibility/2006" xmlns:aink="http://schemas.microsoft.com/office/drawing/2016/ink" xmlns:am3d="http://schemas.microsoft.com/office/drawing/2017/model3d" xmlns:o="urn:schemas-microsoft-com:office:office" xmlns:r="http://schemas.openxmlformats.org/officeDocument/2006/relationships" xmlns:m="http://schemas.openxmlformats.org/officeDocument/2006/math" xmlns:v="urn:schemas-microsoft-com:vml" xmlns:wp14="http://schemas.microsoft.com/office/word/2010/wordprocessingDrawing" xmlns:wp="http://schemas.openxmlformats.org/drawingml/2006/wordprocessingDrawing" xmlns:w10="urn:schemas-microsoft-com:office:word" xmlns:w="http://schemas.openxmlformats.org/wordprocessingml/2006/main" xmlns:w14="http://schemas.microsoft.com/office/word/2010/wordml" xmlns:w15="http://schemas.microsoft.com/office/word/2012/wordml" xmlns:w16cid="http://schemas.microsoft.com/office/word/2016/wordml/cid" xmlns:w16se="http://schemas.microsoft.com/office/word/2015/wordml/symex" xmlns:wpg="http://schemas.microsoft.com/office/word/2010/wordprocessingGroup" xmlns:wpi="http://schemas.microsoft.com/office/word/2010/wordprocessingInk" xmlns:wne="http://schemas.microsoft.com/office/word/2006/wordml" xmlns:wps="http://schemas.microsoft.com/office/word/2010/wordprocessingShape" mc:Ignorable="w14 w15 w16se w16cid wp14">
+<w:document xmlns:wpc="http://schemas.microsoft.com/office/word/2010/wordprocessingCanvas" xmlns:cx="http://schemas.microsoft.com/office/drawing/2014/chartex" xmlns:cx1="http://schemas.microsoft.com/office/drawing/2015/9/8/chartex" xmlns:mc="http://schemas.openxmlformats.org/markup-compatibility/2006" xmlns:o="urn:schemas-microsoft-com:office:office" xmlns:r="http://schemas.openxmlformats.org/officeDocument/2006/relationships" xmlns:m="http://schemas.openxmlformats.org/officeDocument/2006/math" xmlns:v="urn:schemas-microsoft-com:vml" xmlns:wp14="http://schemas.microsoft.com/office/word/2010/wordprocessingDrawing" xmlns:wp="http://schemas.openxmlformats.org/drawingml/2006/wordprocessingDrawing" xmlns:w10="urn:schemas-microsoft-com:office:word" xmlns:w="http://schemas.openxmlformats.org/wordprocessingml/2006/main" xmlns:w14="http://schemas.microsoft.com/office/word/2010/wordml" xmlns:w15="http://schemas.microsoft.com/office/word/2012/wordml" xmlns:w16se="http://schemas.microsoft.com/office/word/2015/wordml/symex" xmlns:wpg="http://schemas.microsoft.com/office/word/2010/wordprocessingGroup" xmlns:wpi="http://schemas.microsoft.com/office/word/2010/wordprocessingInk" xmlns:wne="http://schemas.microsoft.com/office/word/2006/wordml" xmlns:wps="http://schemas.microsoft.com/office/word/2010/wordprocessingShape" mc:Ignorable="w14 w15 w16se wp14">
   <w:body>
     <w:p>
       <w:r>
@@ -23,7 +23,20 @@
         <w:t xml:space="preserve"> in order to account for variability between ecoregions without considering each ecoregion as its own factor</w:t>
       </w:r>
       <w:r>
-        <w:t>. We created models for both Chlorophyll a and Secchi depth as response variables for each of the three seasons making a total of six models. To determine the most parsimonious model</w:t>
+        <w:t xml:space="preserve">. </w:t>
+      </w:r>
+      <w:r>
+        <w:rPr>
+          <w:sz w:val="36"/>
+          <w:szCs w:val="36"/>
+        </w:rPr>
+        <w:t>Before running our model, we tested for normality…</w:t>
+      </w:r>
+      <w:r>
+        <w:t xml:space="preserve"> </w:t>
+      </w:r>
+      <w:r>
+        <w:t>We created models for both Chlorophyll a and Secchi depth as response variables for each of the three seasons making a total of six models. To determine the most parsimonious model</w:t>
       </w:r>
       <w:r>
         <w:t>s</w:t>
@@ -2685,15 +2698,7 @@
         </w:numPr>
       </w:pPr>
       <w:r>
-        <w:t xml:space="preserve">Pasture and row crop </w:t>
-      </w:r>
-      <w:proofErr w:type="gramStart"/>
-      <w:r>
-        <w:t>degrades</w:t>
-      </w:r>
-      <w:proofErr w:type="gramEnd"/>
-      <w:r>
-        <w:t xml:space="preserve"> </w:t>
+        <w:t xml:space="preserve">Pasture and row crop degrades </w:t>
       </w:r>
       <w:proofErr w:type="spellStart"/>
       <w:r>
@@ -2828,11 +2833,315 @@
     <w:p/>
     <w:p/>
     <w:p>
+      <w:pPr>
+        <w:ind w:firstLine="720"/>
+      </w:pPr>
       <w:r>
         <w:t xml:space="preserve">Our findings support some of our hypotheses and does not support others. </w:t>
+      </w:r>
+      <w:r>
+        <w:t>Our i</w:t>
+      </w:r>
+      <w:r>
+        <w:t xml:space="preserve">nitial assumption </w:t>
+      </w:r>
+      <w:r>
+        <w:t>as</w:t>
+      </w:r>
+      <w:r>
+        <w:t xml:space="preserve"> reflected in hypotheses 1a, </w:t>
+      </w:r>
+      <w:r>
+        <w:t>1b</w:t>
+      </w:r>
+      <w:r>
+        <w:t>, and 1c</w:t>
+      </w:r>
+      <w:r>
+        <w:t xml:space="preserve"> was </w:t>
+      </w:r>
+      <w:r>
+        <w:t>that urbanized</w:t>
+      </w:r>
+      <w:r>
+        <w:t xml:space="preserve"> and </w:t>
+      </w:r>
+      <w:r>
+        <w:t>agricultural</w:t>
+      </w:r>
+      <w:r>
+        <w:t xml:space="preserve"> land would negatively impact water quality, and forest and natural lands have positive impact on water quality</w:t>
+      </w:r>
+      <w:r>
+        <w:t>.</w:t>
+      </w:r>
+      <w:r>
+        <w:t xml:space="preserve"> We also predicted in hypothesis 2 that we would see seasonal variation in our results. Our results are less clear cut than our hypotheses predicted they would be.</w:t>
+      </w:r>
+    </w:p>
+    <w:p>
+      <w:pPr>
+        <w:ind w:firstLine="720"/>
+      </w:pPr>
+      <w:r>
+        <w:t xml:space="preserve">Our second hypothesis is largely supported by our statistical tests. </w:t>
+      </w:r>
+      <w:r>
+        <w:t xml:space="preserve">We found a difference between seasons in our dataset. Observe </w:t>
+      </w:r>
+      <w:r>
+        <w:t xml:space="preserve">in Table 7 </w:t>
+      </w:r>
+      <w:r>
+        <w:t xml:space="preserve">that no two seasons for the two variables we looked at found the exact same variance coefficient. </w:t>
+      </w:r>
+      <w:r>
+        <w:t>In many cases, the difference in coefficients was quite large, while in other cases the difference was close to negligible and potentially the result of unaccounted for variation or statistical noise. Observe our findings for Forest land</w:t>
+      </w:r>
+      <w:r>
+        <w:t xml:space="preserve"> </w:t>
       </w:r>
       <w:bookmarkStart w:id="0" w:name="_GoBack"/>
       <w:bookmarkEnd w:id="0"/>
+      <w:r>
+        <w:t xml:space="preserve">cover. Prime and late season have similar results for both chlorophyll a and </w:t>
+      </w:r>
+      <w:proofErr w:type="spellStart"/>
+      <w:r>
+        <w:t>secchi</w:t>
+      </w:r>
+      <w:proofErr w:type="spellEnd"/>
+      <w:r>
+        <w:t xml:space="preserve"> depth, but these two values are quite different than the value for early season. </w:t>
+      </w:r>
+      <w:r>
+        <w:t xml:space="preserve">In many cases, we found different significant land uses for the same dependent variable for different seasons. For example, we found that Intense Urban only has statistically significant coefficients for </w:t>
+      </w:r>
+      <w:r>
+        <w:t xml:space="preserve">the </w:t>
+      </w:r>
+      <w:r>
+        <w:t>prime and late seasons.</w:t>
+      </w:r>
+      <w:r>
+        <w:t xml:space="preserve"> </w:t>
+      </w:r>
+      <w:r>
+        <w:t>We also found that prime has highest number of significant variables</w:t>
+      </w:r>
+    </w:p>
+    <w:p>
+      <w:pPr>
+        <w:ind w:firstLine="720"/>
+      </w:pPr>
+      <w:r>
+        <w:t xml:space="preserve">Our first hypothesis is partially supported by our statistical tests. Observe from Table 7 that our findings do not support our hypotheses 1a, 1b, and 1c for all the land uses that we looked at. </w:t>
+      </w:r>
+      <w:r>
+        <w:t>Our initial assumption was that agricultural and urbanized land would negatively impact water quality, and forest and natural lands would have a positive impact on water quality.</w:t>
+      </w:r>
+      <w:r>
+        <w:t xml:space="preserve"> </w:t>
+      </w:r>
+      <w:r>
+        <w:t>We found that l</w:t>
+      </w:r>
+      <w:r>
+        <w:t>and use has significant impact on both response variables</w:t>
+      </w:r>
+      <w:r>
+        <w:t xml:space="preserve"> and that an increase in chlorophyll a was paired with a decrease in </w:t>
+      </w:r>
+      <w:proofErr w:type="spellStart"/>
+      <w:r>
+        <w:t>secchi</w:t>
+      </w:r>
+      <w:proofErr w:type="spellEnd"/>
+      <w:r>
+        <w:t xml:space="preserve"> depth in all but one case (row crop, early). These impacts were</w:t>
+      </w:r>
+      <w:r>
+        <w:t xml:space="preserve"> sometimes but</w:t>
+      </w:r>
+      <w:r>
+        <w:t xml:space="preserve"> not always in the direction our hypotheses predicted</w:t>
+      </w:r>
+      <w:r>
+        <w:t xml:space="preserve">. </w:t>
+      </w:r>
+    </w:p>
+    <w:p>
+      <w:pPr>
+        <w:ind w:firstLine="720"/>
+      </w:pPr>
+      <w:r>
+        <w:t xml:space="preserve">Row crop </w:t>
+      </w:r>
+      <w:r>
+        <w:t xml:space="preserve">showed increasing chlorophyll a in the </w:t>
+      </w:r>
+      <w:r>
+        <w:t>early</w:t>
+      </w:r>
+      <w:r>
+        <w:t xml:space="preserve"> season</w:t>
+      </w:r>
+      <w:r>
+        <w:t xml:space="preserve">, decreasing in prime, and </w:t>
+      </w:r>
+      <w:r>
+        <w:t xml:space="preserve">was </w:t>
+      </w:r>
+      <w:r>
+        <w:t>not significant in late</w:t>
+      </w:r>
+      <w:r>
+        <w:t>. If hypothesis 1b, which dealt with agricultural land use, was to be true, we would have predicted to see increasing chlorophyll a for all three seasons. It is worth noting that the China study by Huang et al. (2013) found a similarly complex result from agricultural land use.</w:t>
+      </w:r>
+      <w:r>
+        <w:t xml:space="preserve"> We found several other </w:t>
+      </w:r>
+      <w:r>
+        <w:t xml:space="preserve">noteworthy </w:t>
+      </w:r>
+      <w:r>
+        <w:t>similarities and differences between our hypotheses 1a, 1b, and 1c:</w:t>
+      </w:r>
+    </w:p>
+    <w:p>
+      <w:pPr>
+        <w:pStyle w:val="ListParagraph"/>
+        <w:numPr>
+          <w:ilvl w:val="0"/>
+          <w:numId w:val="1"/>
+        </w:numPr>
+      </w:pPr>
+      <w:r>
+        <w:t>Similarities to hypotheses:</w:t>
+      </w:r>
+    </w:p>
+    <w:p>
+      <w:pPr>
+        <w:pStyle w:val="ListParagraph"/>
+        <w:numPr>
+          <w:ilvl w:val="1"/>
+          <w:numId w:val="1"/>
+        </w:numPr>
+      </w:pPr>
+      <w:r>
+        <w:t>Pasture and row crop degrades water quality</w:t>
+      </w:r>
+      <w:r>
+        <w:t xml:space="preserve"> in early season</w:t>
+      </w:r>
+    </w:p>
+    <w:p>
+      <w:pPr>
+        <w:pStyle w:val="ListParagraph"/>
+        <w:numPr>
+          <w:ilvl w:val="1"/>
+          <w:numId w:val="1"/>
+        </w:numPr>
+      </w:pPr>
+      <w:r>
+        <w:t>Forest improves water quality</w:t>
+      </w:r>
+      <w:r>
+        <w:t xml:space="preserve"> all seasons</w:t>
+      </w:r>
+    </w:p>
+    <w:p>
+      <w:pPr>
+        <w:pStyle w:val="ListParagraph"/>
+        <w:numPr>
+          <w:ilvl w:val="1"/>
+          <w:numId w:val="1"/>
+        </w:numPr>
+      </w:pPr>
+      <w:r>
+        <w:t>Wetland improves water quality</w:t>
+      </w:r>
+      <w:r>
+        <w:t xml:space="preserve"> prime and late (chl</w:t>
+      </w:r>
+      <w:r>
+        <w:t xml:space="preserve">orophyll </w:t>
+      </w:r>
+      <w:r>
+        <w:t>a only)</w:t>
+      </w:r>
+    </w:p>
+    <w:p>
+      <w:pPr>
+        <w:pStyle w:val="ListParagraph"/>
+        <w:numPr>
+          <w:ilvl w:val="1"/>
+          <w:numId w:val="1"/>
+        </w:numPr>
+      </w:pPr>
+      <w:r>
+        <w:t>Grass shrub improves</w:t>
+      </w:r>
+      <w:r>
+        <w:t xml:space="preserve"> water quality</w:t>
+      </w:r>
+    </w:p>
+    <w:p>
+      <w:pPr>
+        <w:pStyle w:val="ListParagraph"/>
+        <w:numPr>
+          <w:ilvl w:val="0"/>
+          <w:numId w:val="1"/>
+        </w:numPr>
+      </w:pPr>
+      <w:r>
+        <w:t>Differences from hypotheses:</w:t>
+      </w:r>
+    </w:p>
+    <w:p>
+      <w:pPr>
+        <w:pStyle w:val="ListParagraph"/>
+        <w:numPr>
+          <w:ilvl w:val="1"/>
+          <w:numId w:val="1"/>
+        </w:numPr>
+      </w:pPr>
+      <w:r>
+        <w:t>Intense urban improves water quality in prime and late season</w:t>
+      </w:r>
+    </w:p>
+    <w:p>
+      <w:pPr>
+        <w:pStyle w:val="ListParagraph"/>
+        <w:numPr>
+          <w:ilvl w:val="1"/>
+          <w:numId w:val="1"/>
+        </w:numPr>
+      </w:pPr>
+      <w:r>
+        <w:t>Open urban improves in all seasons</w:t>
+      </w:r>
+    </w:p>
+    <w:p>
+      <w:pPr>
+        <w:pStyle w:val="ListParagraph"/>
+        <w:numPr>
+          <w:ilvl w:val="1"/>
+          <w:numId w:val="1"/>
+        </w:numPr>
+      </w:pPr>
+      <w:r>
+        <w:t>Row crop improve</w:t>
+      </w:r>
+      <w:r>
+        <w:t>s</w:t>
+      </w:r>
+      <w:r>
+        <w:t xml:space="preserve"> water quality</w:t>
+      </w:r>
+      <w:r>
+        <w:t xml:space="preserve"> in prime season</w:t>
+      </w:r>
     </w:p>
     <w:p/>
     <w:sectPr>
@@ -2846,7 +3155,7 @@
 </file>
 
 <file path=word/numbering.xml><?xml version="1.0" encoding="utf-8"?>
-<w:numbering xmlns:wpc="http://schemas.microsoft.com/office/word/2010/wordprocessingCanvas" xmlns:cx="http://schemas.microsoft.com/office/drawing/2014/chartex" xmlns:cx1="http://schemas.microsoft.com/office/drawing/2015/9/8/chartex" xmlns:cx2="http://schemas.microsoft.com/office/drawing/2015/10/21/chartex" xmlns:cx3="http://schemas.microsoft.com/office/drawing/2016/5/9/chartex" xmlns:cx4="http://schemas.microsoft.com/office/drawing/2016/5/10/chartex" xmlns:cx5="http://schemas.microsoft.com/office/drawing/2016/5/11/chartex" xmlns:cx6="http://schemas.microsoft.com/office/drawing/2016/5/12/chartex" xmlns:cx7="http://schemas.microsoft.com/office/drawing/2016/5/13/chartex" xmlns:cx8="http://schemas.microsoft.com/office/drawing/2016/5/14/chartex" xmlns:mc="http://schemas.openxmlformats.org/markup-compatibility/2006" xmlns:aink="http://schemas.microsoft.com/office/drawing/2016/ink" xmlns:am3d="http://schemas.microsoft.com/office/drawing/2017/model3d" xmlns:o="urn:schemas-microsoft-com:office:office" xmlns:r="http://schemas.openxmlformats.org/officeDocument/2006/relationships" xmlns:m="http://schemas.openxmlformats.org/officeDocument/2006/math" xmlns:v="urn:schemas-microsoft-com:vml" xmlns:wp14="http://schemas.microsoft.com/office/word/2010/wordprocessingDrawing" xmlns:wp="http://schemas.openxmlformats.org/drawingml/2006/wordprocessingDrawing" xmlns:w10="urn:schemas-microsoft-com:office:word" xmlns:w="http://schemas.openxmlformats.org/wordprocessingml/2006/main" xmlns:w14="http://schemas.microsoft.com/office/word/2010/wordml" xmlns:w15="http://schemas.microsoft.com/office/word/2012/wordml" xmlns:w16cid="http://schemas.microsoft.com/office/word/2016/wordml/cid" xmlns:w16se="http://schemas.microsoft.com/office/word/2015/wordml/symex" xmlns:wpg="http://schemas.microsoft.com/office/word/2010/wordprocessingGroup" xmlns:wpi="http://schemas.microsoft.com/office/word/2010/wordprocessingInk" xmlns:wne="http://schemas.microsoft.com/office/word/2006/wordml" xmlns:wps="http://schemas.microsoft.com/office/word/2010/wordprocessingShape" mc:Ignorable="w14 w15 w16se w16cid wp14">
+<w:numbering xmlns:wpc="http://schemas.microsoft.com/office/word/2010/wordprocessingCanvas" xmlns:cx="http://schemas.microsoft.com/office/drawing/2014/chartex" xmlns:cx1="http://schemas.microsoft.com/office/drawing/2015/9/8/chartex" xmlns:mc="http://schemas.openxmlformats.org/markup-compatibility/2006" xmlns:o="urn:schemas-microsoft-com:office:office" xmlns:r="http://schemas.openxmlformats.org/officeDocument/2006/relationships" xmlns:m="http://schemas.openxmlformats.org/officeDocument/2006/math" xmlns:v="urn:schemas-microsoft-com:vml" xmlns:wp14="http://schemas.microsoft.com/office/word/2010/wordprocessingDrawing" xmlns:wp="http://schemas.openxmlformats.org/drawingml/2006/wordprocessingDrawing" xmlns:w10="urn:schemas-microsoft-com:office:word" xmlns:w="http://schemas.openxmlformats.org/wordprocessingml/2006/main" xmlns:w14="http://schemas.microsoft.com/office/word/2010/wordml" xmlns:w15="http://schemas.microsoft.com/office/word/2012/wordml" xmlns:w16se="http://schemas.microsoft.com/office/word/2015/wordml/symex" xmlns:wpg="http://schemas.microsoft.com/office/word/2010/wordprocessingGroup" xmlns:wpi="http://schemas.microsoft.com/office/word/2010/wordprocessingInk" xmlns:wne="http://schemas.microsoft.com/office/word/2006/wordml" xmlns:wps="http://schemas.microsoft.com/office/word/2010/wordprocessingShape" mc:Ignorable="w14 w15 w16se wp14">
   <w:abstractNum w:abstractNumId="0" w15:restartNumberingAfterBreak="0">
     <w:nsid w:val="38431AFB"/>
     <w:multiLevelType w:val="hybridMultilevel"/>
@@ -2967,7 +3276,7 @@
 </file>
 
 <file path=word/styles.xml><?xml version="1.0" encoding="utf-8"?>
-<w:styles xmlns:mc="http://schemas.openxmlformats.org/markup-compatibility/2006" xmlns:r="http://schemas.openxmlformats.org/officeDocument/2006/relationships" xmlns:w="http://schemas.openxmlformats.org/wordprocessingml/2006/main" xmlns:w14="http://schemas.microsoft.com/office/word/2010/wordml" xmlns:w15="http://schemas.microsoft.com/office/word/2012/wordml" xmlns:w16cid="http://schemas.microsoft.com/office/word/2016/wordml/cid" xmlns:w16se="http://schemas.microsoft.com/office/word/2015/wordml/symex" mc:Ignorable="w14 w15 w16se w16cid">
+<w:styles xmlns:mc="http://schemas.openxmlformats.org/markup-compatibility/2006" xmlns:r="http://schemas.openxmlformats.org/officeDocument/2006/relationships" xmlns:w="http://schemas.openxmlformats.org/wordprocessingml/2006/main" xmlns:w14="http://schemas.microsoft.com/office/word/2010/wordml" xmlns:w15="http://schemas.microsoft.com/office/word/2012/wordml" xmlns:w16se="http://schemas.microsoft.com/office/word/2015/wordml/symex" mc:Ignorable="w14 w15 w16se">
   <w:docDefaults>
     <w:rPrDefault>
       <w:rPr>
@@ -2979,7 +3288,7 @@
     </w:rPrDefault>
     <w:pPrDefault/>
   </w:docDefaults>
-  <w:latentStyles w:defLockedState="0" w:defUIPriority="99" w:defSemiHidden="0" w:defUnhideWhenUsed="0" w:defQFormat="0" w:count="376">
+  <w:latentStyles w:defLockedState="0" w:defUIPriority="99" w:defSemiHidden="0" w:defUnhideWhenUsed="0" w:defQFormat="0" w:count="371">
     <w:lsdException w:name="Normal" w:uiPriority="0" w:qFormat="1"/>
     <w:lsdException w:name="heading 1" w:uiPriority="9" w:qFormat="1"/>
     <w:lsdException w:name="heading 2" w:semiHidden="1" w:uiPriority="9" w:unhideWhenUsed="1" w:qFormat="1"/>
@@ -3351,11 +3660,6 @@
     <w:lsdException w:name="List Table 5 Dark Accent 6" w:uiPriority="50"/>
     <w:lsdException w:name="List Table 6 Colorful Accent 6" w:uiPriority="51"/>
     <w:lsdException w:name="List Table 7 Colorful Accent 6" w:uiPriority="52"/>
-    <w:lsdException w:name="Mention" w:semiHidden="1" w:unhideWhenUsed="1"/>
-    <w:lsdException w:name="Smart Hyperlink" w:semiHidden="1" w:unhideWhenUsed="1"/>
-    <w:lsdException w:name="Hashtag" w:semiHidden="1" w:unhideWhenUsed="1"/>
-    <w:lsdException w:name="Unresolved Mention" w:semiHidden="1" w:unhideWhenUsed="1"/>
-    <w:lsdException w:name="Smart Link" w:semiHidden="1" w:unhideWhenUsed="1"/>
   </w:latentStyles>
   <w:style w:type="paragraph" w:default="1" w:styleId="Normal">
     <w:name w:val="Normal"/>

</xml_diff>

<commit_message>
pasting analysis, results, and conclusion
</commit_message>
<xml_diff>
--- a/Output/Analysis_Results_Conclusion.docx
+++ b/Output/Analysis_Results_Conclusion.docx
@@ -63,10 +63,7 @@
         <w:t xml:space="preserve">For our analysis, we ran mixed effect linear models with land use as fixed effects and ecoregion as random effects in order to account for variability between ecoregions without considering each ecoregion as its own factor. We created models for both Chlorophyll a and Secchi depth as response variables for each of the three seasons making a total of six models. To determine the most parsimonious models, we eliminated non-significant variables with the highest p-values one by one until all remaining variables were significant. To check that this model was the best fit for the data, we ran an ANOVA on all of the models together to determine which model had the lowest AIC. If our simplest model had the lowest AIC or it’s AIC was not more than 3 points away from the lowest score, we chose that model as our best fit. </w:t>
       </w:r>
     </w:p>
-    <w:p>
-      <w:bookmarkStart w:id="0" w:name="_GoBack"/>
-      <w:bookmarkEnd w:id="0"/>
-    </w:p>
+    <w:p/>
     <w:p>
       <w:pPr>
         <w:rPr>
@@ -3142,8 +3139,13 @@
         <w:t xml:space="preserve">. These limitations should be considered when developing further studies and governing policies. </w:t>
       </w:r>
       <w:r>
-        <w:t xml:space="preserve">Further studies could use more up to date land cover or alternatively examine the effects of changes in land cover over time </w:t>
-      </w:r>
+        <w:t>Future</w:t>
+      </w:r>
+      <w:r>
+        <w:t xml:space="preserve"> studies could use more up to date land cover or alternatively examine the effects of changes in land cover over time </w:t>
+      </w:r>
+      <w:bookmarkStart w:id="0" w:name="_GoBack"/>
+      <w:bookmarkEnd w:id="0"/>
     </w:p>
     <w:p/>
     <w:sectPr>

</xml_diff>